<commit_message>
Link dashboard and other docs
</commit_message>
<xml_diff>
--- a/reports/D04/Group/00 - Requirements - Group.docx
+++ b/reports/D04/Group/00 - Requirements - Group.docx
@@ -137,6 +137,7 @@
                 <w15:appearance w15:val="hidden"/>
                 <w:text/>
               </w:sdtPr>
+              <w:sdtEndPr/>
               <w:sdtContent>
                 <w:r>
                   <w:rPr>
@@ -233,6 +234,7 @@
                 <w15:appearance w15:val="hidden"/>
                 <w:text/>
               </w:sdtPr>
+              <w:sdtEndPr/>
               <w:sdtContent>
                 <w:r>
                   <w:rPr>
@@ -314,6 +316,7 @@
                 <w15:appearance w15:val="hidden"/>
                 <w:text/>
               </w:sdtPr>
+              <w:sdtEndPr/>
               <w:sdtContent>
                 <w:r>
                   <w:rPr>
@@ -368,6 +371,7 @@
                 <w15:appearance w15:val="hidden"/>
                 <w:text/>
               </w:sdtPr>
+              <w:sdtEndPr/>
               <w:sdtContent>
                 <w:r>
                   <w:rPr>
@@ -420,6 +424,7 @@
                 <w15:appearance w15:val="hidden"/>
                 <w:text/>
               </w:sdtPr>
+              <w:sdtEndPr/>
               <w:sdtContent>
                 <w:r>
                   <w:rPr>
@@ -472,6 +477,7 @@
                 <w15:appearance w15:val="hidden"/>
                 <w:text/>
               </w:sdtPr>
+              <w:sdtEndPr/>
               <w:sdtContent>
                 <w:r>
                   <w:rPr>
@@ -556,6 +562,7 @@
                 <w15:appearance w15:val="hidden"/>
                 <w:text/>
               </w:sdtPr>
+              <w:sdtEndPr/>
               <w:sdtContent>
                 <w:r>
                   <w:rPr>
@@ -612,6 +619,7 @@
                 <w15:appearance w15:val="hidden"/>
                 <w:text/>
               </w:sdtPr>
+              <w:sdtEndPr/>
               <w:sdtContent>
                 <w:r>
                   <w:rPr>
@@ -666,6 +674,7 @@
                 <w15:appearance w15:val="hidden"/>
                 <w:text/>
               </w:sdtPr>
+              <w:sdtEndPr/>
               <w:sdtContent>
                 <w:r>
                   <w:rPr>
@@ -719,6 +728,7 @@
                 <w15:appearance w15:val="hidden"/>
                 <w:text/>
               </w:sdtPr>
+              <w:sdtEndPr/>
               <w:sdtContent>
                 <w:r>
                   <w:rPr>
@@ -807,6 +817,7 @@
                 <w15:appearance w15:val="hidden"/>
                 <w:text/>
               </w:sdtPr>
+              <w:sdtEndPr/>
               <w:sdtContent>
                 <w:r>
                   <w:rPr>
@@ -863,13 +874,28 @@
                 <w15:appearance w15:val="hidden"/>
                 <w:text/>
               </w:sdtPr>
+              <w:sdtEndPr/>
               <w:sdtContent>
                 <w:r>
                   <w:rPr>
                     <w:rFonts w:asciiTheme="majorHAnsi" w:hAnsiTheme="majorHAnsi" w:cstheme="majorHAnsi"/>
                     <w:lang w:val="es-ES"/>
                   </w:rPr>
-                  <w:t xml:space="preserve"> MTD8583 </w:t>
+                  <w:t xml:space="preserve"> MTD858</w:t>
+                </w:r>
+                <w:r>
+                  <w:rPr>
+                    <w:rFonts w:asciiTheme="majorHAnsi" w:hAnsiTheme="majorHAnsi" w:cstheme="majorHAnsi"/>
+                    <w:lang w:val="es-ES"/>
+                  </w:rPr>
+                  <w:t>0</w:t>
+                </w:r>
+                <w:r>
+                  <w:rPr>
+                    <w:rFonts w:asciiTheme="majorHAnsi" w:hAnsiTheme="majorHAnsi" w:cstheme="majorHAnsi"/>
+                    <w:lang w:val="es-ES"/>
+                  </w:rPr>
+                  <w:t xml:space="preserve"> </w:t>
                 </w:r>
               </w:sdtContent>
             </w:sdt>
@@ -918,6 +944,7 @@
                 <w15:appearance w15:val="hidden"/>
                 <w:text/>
               </w:sdtPr>
+              <w:sdtEndPr/>
               <w:sdtContent>
                 <w:r>
                   <w:rPr>
@@ -970,6 +997,7 @@
                 </w:placeholder>
                 <w:text/>
               </w:sdtPr>
+              <w:sdtEndPr/>
               <w:sdtContent>
                 <w:r>
                   <w:rPr>
@@ -1053,6 +1081,7 @@
                 <w15:appearance w15:val="hidden"/>
                 <w:text/>
               </w:sdtPr>
+              <w:sdtEndPr/>
               <w:sdtContent>
                 <w:r>
                   <w:rPr>
@@ -1109,6 +1138,7 @@
                 <w15:appearance w15:val="hidden"/>
                 <w:text/>
               </w:sdtPr>
+              <w:sdtEndPr/>
               <w:sdtContent>
                 <w:r>
                   <w:rPr>
@@ -1163,6 +1193,7 @@
                 <w15:appearance w15:val="hidden"/>
                 <w:text/>
               </w:sdtPr>
+              <w:sdtEndPr/>
               <w:sdtContent>
                 <w:r>
                   <w:rPr>
@@ -1216,6 +1247,7 @@
                 <w15:appearance w15:val="hidden"/>
                 <w:text/>
               </w:sdtPr>
+              <w:sdtEndPr/>
               <w:sdtContent>
                 <w:r>
                   <w:rPr>
@@ -1301,6 +1333,7 @@
                 <w15:appearance w15:val="hidden"/>
                 <w:text/>
               </w:sdtPr>
+              <w:sdtEndPr/>
               <w:sdtContent>
                 <w:r>
                   <w:rPr>
@@ -1357,6 +1390,7 @@
                 <w15:appearance w15:val="hidden"/>
                 <w:text/>
               </w:sdtPr>
+              <w:sdtEndPr/>
               <w:sdtContent>
                 <w:r>
                   <w:rPr>
@@ -1411,6 +1445,7 @@
                 <w15:appearance w15:val="hidden"/>
                 <w:text/>
               </w:sdtPr>
+              <w:sdtEndPr/>
               <w:sdtContent>
                 <w:r>
                   <w:rPr>
@@ -1463,6 +1498,7 @@
                 </w:placeholder>
                 <w:text/>
               </w:sdtPr>
+              <w:sdtEndPr/>
               <w:sdtContent>
                 <w:r>
                   <w:rPr>
@@ -1548,6 +1584,7 @@
                 <w15:appearance w15:val="hidden"/>
                 <w:text/>
               </w:sdtPr>
+              <w:sdtEndPr/>
               <w:sdtContent>
                 <w:r>
                   <w:rPr>
@@ -1803,6 +1840,7 @@
           <w15:appearance w15:val="hidden"/>
           <w:text/>
         </w:sdtPr>
+        <w:sdtEndPr/>
         <w:sdtContent>
           <w:r>
             <w:t xml:space="preserve"> </w:t>
@@ -1845,6 +1883,7 @@
           <w15:appearance w15:val="hidden"/>
           <w:text/>
         </w:sdtPr>
+        <w:sdtEndPr/>
         <w:sdtContent>
           <w:r>
             <w:t xml:space="preserve"> </w:t>
@@ -1921,6 +1960,7 @@
           <w15:appearance w15:val="hidden"/>
           <w:text/>
         </w:sdtPr>
+        <w:sdtEndPr/>
         <w:sdtContent>
           <w:r>
             <w:t xml:space="preserve"> </w:t>
@@ -2166,6 +2206,7 @@
           <w15:appearance w15:val="hidden"/>
           <w:text/>
         </w:sdtPr>
+        <w:sdtEndPr/>
         <w:sdtContent>
           <w:r>
             <w:t xml:space="preserve"> </w:t>
@@ -2344,6 +2385,7 @@
           <w15:appearance w15:val="hidden"/>
           <w:text/>
         </w:sdtPr>
+        <w:sdtEndPr/>
         <w:sdtContent>
           <w:r>
             <w:t xml:space="preserve"> </w:t>
@@ -2562,6 +2604,7 @@
           <w15:appearance w15:val="hidden"/>
           <w:text/>
         </w:sdtPr>
+        <w:sdtEndPr/>
         <w:sdtContent>
           <w:r>
             <w:t xml:space="preserve"> </w:t>
@@ -2758,6 +2801,7 @@
           <w15:appearance w15:val="hidden"/>
           <w:text/>
         </w:sdtPr>
+        <w:sdtEndPr/>
         <w:sdtContent>
           <w:r>
             <w:t xml:space="preserve"> </w:t>
@@ -3001,6 +3045,7 @@
           <w15:appearance w15:val="hidden"/>
           <w:text/>
         </w:sdtPr>
+        <w:sdtEndPr/>
         <w:sdtContent>
           <w:r>
             <w:t xml:space="preserve"> </w:t>
@@ -3135,6 +3180,7 @@
           <w15:appearance w15:val="hidden"/>
           <w:text/>
         </w:sdtPr>
+        <w:sdtEndPr/>
         <w:sdtContent>
           <w:r>
             <w:t xml:space="preserve"> </w:t>
@@ -3213,6 +3259,7 @@
           <w15:appearance w15:val="hidden"/>
           <w:text/>
         </w:sdtPr>
+        <w:sdtEndPr/>
         <w:sdtContent>
           <w:r>
             <w:t xml:space="preserve"> </w:t>
@@ -3379,6 +3426,7 @@
           <w15:appearance w15:val="hidden"/>
           <w:text/>
         </w:sdtPr>
+        <w:sdtEndPr/>
         <w:sdtContent>
           <w:r>
             <w:t xml:space="preserve">  </w:t>
@@ -3470,6 +3518,7 @@
           <w15:appearance w15:val="hidden"/>
           <w:text/>
         </w:sdtPr>
+        <w:sdtEndPr/>
         <w:sdtContent>
           <w:r>
             <w:t xml:space="preserve">  </w:t>
@@ -3561,6 +3610,7 @@
           <w15:appearance w15:val="hidden"/>
           <w:text/>
         </w:sdtPr>
+        <w:sdtEndPr/>
         <w:sdtContent>
           <w:r>
             <w:t xml:space="preserve">  </w:t>
@@ -3641,6 +3691,7 @@
           <w15:appearance w15:val="hidden"/>
           <w:text/>
         </w:sdtPr>
+        <w:sdtEndPr/>
         <w:sdtContent>
           <w:r>
             <w:t xml:space="preserve">  </w:t>
@@ -3742,6 +3793,7 @@
           <w15:appearance w15:val="hidden"/>
           <w:text/>
         </w:sdtPr>
+        <w:sdtEndPr/>
         <w:sdtContent>
           <w:r>
             <w:t xml:space="preserve">  </w:t>
@@ -3832,6 +3884,7 @@
           <w15:appearance w15:val="hidden"/>
           <w:text/>
         </w:sdtPr>
+        <w:sdtEndPr/>
         <w:sdtContent>
           <w:r>
             <w:t xml:space="preserve">  </w:t>
@@ -3933,6 +3986,7 @@
           <w15:appearance w15:val="hidden"/>
           <w:text/>
         </w:sdtPr>
+        <w:sdtEndPr/>
         <w:sdtContent>
           <w:r>
             <w:t xml:space="preserve">  </w:t>
@@ -3990,6 +4044,7 @@
           <w15:appearance w15:val="hidden"/>
           <w:text/>
         </w:sdtPr>
+        <w:sdtEndPr/>
         <w:sdtContent>
           <w:r>
             <w:t xml:space="preserve">  </w:t>
@@ -4030,6 +4085,7 @@
           <w15:appearance w15:val="hidden"/>
           <w:text/>
         </w:sdtPr>
+        <w:sdtEndPr/>
         <w:sdtContent>
           <w:r>
             <w:t xml:space="preserve">  </w:t>
@@ -4208,6 +4264,7 @@
           <w15:appearance w15:val="hidden"/>
           <w:text/>
         </w:sdtPr>
+        <w:sdtEndPr/>
         <w:sdtContent>
           <w:r>
             <w:t xml:space="preserve">    </w:t>
@@ -4281,6 +4338,7 @@
           <w15:appearance w15:val="hidden"/>
           <w:text/>
         </w:sdtPr>
+        <w:sdtEndPr/>
         <w:sdtContent>
           <w:r>
             <w:t xml:space="preserve">    </w:t>
@@ -4315,6 +4373,7 @@
           <w15:appearance w15:val="hidden"/>
           <w:text/>
         </w:sdtPr>
+        <w:sdtEndPr/>
         <w:sdtContent>
           <w:r>
             <w:t xml:space="preserve">    </w:t>
@@ -4364,6 +4423,7 @@
           <w15:appearance w15:val="hidden"/>
           <w:text/>
         </w:sdtPr>
+        <w:sdtEndPr/>
         <w:sdtContent>
           <w:r>
             <w:t xml:space="preserve">    </w:t>
@@ -4478,6 +4538,7 @@
           <w15:appearance w15:val="hidden"/>
           <w:text/>
         </w:sdtPr>
+        <w:sdtEndPr/>
         <w:sdtContent>
           <w:r>
             <w:t xml:space="preserve">    </w:t>
@@ -4614,6 +4675,7 @@
           <w15:appearance w15:val="hidden"/>
           <w:text/>
         </w:sdtPr>
+        <w:sdtEndPr/>
         <w:sdtContent>
           <w:r>
             <w:t xml:space="preserve">    </w:t>
@@ -4743,6 +4805,7 @@
           <w15:appearance w15:val="hidden"/>
           <w:text/>
         </w:sdtPr>
+        <w:sdtEndPr/>
         <w:sdtContent>
           <w:r>
             <w:t xml:space="preserve">    </w:t>
@@ -4897,6 +4960,7 @@
           <w15:appearance w15:val="hidden"/>
           <w:text/>
         </w:sdtPr>
+        <w:sdtEndPr/>
         <w:sdtContent>
           <w:r>
             <w:t xml:space="preserve">    </w:t>
@@ -4996,6 +5060,7 @@
           <w15:appearance w15:val="hidden"/>
           <w:text/>
         </w:sdtPr>
+        <w:sdtEndPr/>
         <w:sdtContent>
           <w:r>
             <w:t xml:space="preserve">    </w:t>
@@ -5072,6 +5137,7 @@
           <w15:appearance w15:val="hidden"/>
           <w:text/>
         </w:sdtPr>
+        <w:sdtEndPr/>
         <w:sdtContent>
           <w:r>
             <w:t xml:space="preserve">    </w:t>
@@ -5151,6 +5217,7 @@
           <w15:appearance w15:val="hidden"/>
           <w:text/>
         </w:sdtPr>
+        <w:sdtEndPr/>
         <w:sdtContent>
           <w:r>
             <w:t xml:space="preserve">    </w:t>
@@ -5222,6 +5289,7 @@
           <w15:appearance w15:val="hidden"/>
           <w:text/>
         </w:sdtPr>
+        <w:sdtEndPr/>
         <w:sdtContent>
           <w:r>
             <w:t xml:space="preserve">    </w:t>
@@ -5306,6 +5374,7 @@
           <w15:appearance w15:val="hidden"/>
           <w:text/>
         </w:sdtPr>
+        <w:sdtEndPr/>
         <w:sdtContent>
           <w:r>
             <w:t xml:space="preserve">    </w:t>
@@ -5400,6 +5469,7 @@
           <w15:appearance w15:val="hidden"/>
           <w:text/>
         </w:sdtPr>
+        <w:sdtEndPr/>
         <w:sdtContent>
           <w:r>
             <w:t xml:space="preserve">    </w:t>
@@ -5556,6 +5626,7 @@
           <w15:appearance w15:val="hidden"/>
           <w:text/>
         </w:sdtPr>
+        <w:sdtEndPr/>
         <w:sdtContent>
           <w:r>
             <w:t xml:space="preserve">    </w:t>
@@ -5604,6 +5675,7 @@
           <w15:appearance w15:val="hidden"/>
           <w:text/>
         </w:sdtPr>
+        <w:sdtEndPr/>
         <w:sdtContent>
           <w:r>
             <w:t xml:space="preserve">    </w:t>
@@ -5793,6 +5865,7 @@
           <w15:appearance w15:val="hidden"/>
           <w:text/>
         </w:sdtPr>
+        <w:sdtEndPr/>
         <w:sdtContent>
           <w:r>
             <w:t xml:space="preserve">    </w:t>
@@ -5827,6 +5900,7 @@
           <w15:appearance w15:val="hidden"/>
           <w:text/>
         </w:sdtPr>
+        <w:sdtEndPr/>
         <w:sdtContent>
           <w:r>
             <w:t xml:space="preserve">    </w:t>
@@ -6063,6 +6137,7 @@
           <w15:appearance w15:val="hidden"/>
           <w:text/>
         </w:sdtPr>
+        <w:sdtEndPr/>
         <w:sdtContent>
           <w:r>
             <w:t xml:space="preserve">    </w:t>
@@ -6152,6 +6227,7 @@
           <w15:appearance w15:val="hidden"/>
           <w:text/>
         </w:sdtPr>
+        <w:sdtEndPr/>
         <w:sdtContent>
           <w:r>
             <w:t xml:space="preserve">    </w:t>
@@ -6228,6 +6304,7 @@
           <w15:appearance w15:val="hidden"/>
           <w:text/>
         </w:sdtPr>
+        <w:sdtEndPr/>
         <w:sdtContent>
           <w:r>
             <w:t xml:space="preserve">    </w:t>
@@ -6262,6 +6339,7 @@
           <w15:appearance w15:val="hidden"/>
           <w:text/>
         </w:sdtPr>
+        <w:sdtEndPr/>
         <w:sdtContent>
           <w:r>
             <w:t xml:space="preserve">    </w:t>
@@ -6465,6 +6543,7 @@
           <w15:appearance w15:val="hidden"/>
           <w:text/>
         </w:sdtPr>
+        <w:sdtEndPr/>
         <w:sdtContent>
           <w:r>
             <w:t xml:space="preserve">    </w:t>
@@ -6543,6 +6622,7 @@
           <w15:appearance w15:val="hidden"/>
           <w:text/>
         </w:sdtPr>
+        <w:sdtEndPr/>
         <w:sdtContent>
           <w:r>
             <w:t xml:space="preserve">    </w:t>
@@ -7000,6 +7080,7 @@
           <w15:appearance w15:val="hidden"/>
           <w:text/>
         </w:sdtPr>
+        <w:sdtEndPr/>
         <w:sdtContent>
           <w:r>
             <w:t xml:space="preserve">    </w:t>
@@ -7074,6 +7155,7 @@
           <w15:appearance w15:val="hidden"/>
           <w:text/>
         </w:sdtPr>
+        <w:sdtEndPr/>
         <w:sdtContent>
           <w:r>
             <w:t xml:space="preserve">    </w:t>
@@ -7108,6 +7190,7 @@
           <w15:appearance w15:val="hidden"/>
           <w:text/>
         </w:sdtPr>
+        <w:sdtEndPr/>
         <w:sdtContent>
           <w:r>
             <w:t xml:space="preserve">    </w:t>
@@ -7282,6 +7365,7 @@
           <w15:appearance w15:val="hidden"/>
           <w:text/>
         </w:sdtPr>
+        <w:sdtEndPr/>
         <w:sdtContent>
           <w:r>
             <w:t xml:space="preserve">    </w:t>
@@ -7330,6 +7414,7 @@
           <w15:appearance w15:val="hidden"/>
           <w:text/>
         </w:sdtPr>
+        <w:sdtEndPr/>
         <w:sdtContent>
           <w:r>
             <w:t xml:space="preserve">    </w:t>
@@ -7364,6 +7449,7 @@
           <w15:appearance w15:val="hidden"/>
           <w:text/>
         </w:sdtPr>
+        <w:sdtEndPr/>
         <w:sdtContent>
           <w:r>
             <w:t xml:space="preserve">    </w:t>
@@ -11084,6 +11170,7 @@
     <w:rsidRoot w:val="006B2BEC"/>
     <w:rsid w:val="00053924"/>
     <w:rsid w:val="00055A68"/>
+    <w:rsid w:val="00066625"/>
     <w:rsid w:val="000821D7"/>
     <w:rsid w:val="0009453F"/>
     <w:rsid w:val="000B5C7E"/>

</xml_diff>